<commit_message>
Documentacion. Documento de diseño - 09/10/2021
</commit_message>
<xml_diff>
--- a/doc/DocumentoDiseño_Arduino.DOCX
+++ b/doc/DocumentoDiseño_Arduino.DOCX
@@ -8,13 +8,7 @@
         <w:jc w:val="right"/>
       </w:pPr>
       <w:r>
-        <w:t xml:space="preserve">Documento de diseño proyecto biometría - </w:t>
-      </w:r>
-      <w:r>
-        <w:t>Arduino</w:t>
-      </w:r>
-      <w:r>
-        <w:t xml:space="preserve"> – GTI-3A</w:t>
+        <w:t>Documento de diseño proyecto biometría - Arduino – GTI-3A</w:t>
       </w:r>
     </w:p>
     <w:p>
@@ -25,6 +19,13 @@
     <w:bookmarkStart w:id="0" w:name="_Toc84421026" w:displacedByCustomXml="next"/>
     <w:sdt>
       <w:sdtPr>
+        <w:rPr>
+          <w:rFonts w:asciiTheme="minorHAnsi" w:eastAsiaTheme="minorHAnsi" w:hAnsiTheme="minorHAnsi" w:cstheme="minorBidi"/>
+          <w:color w:val="auto"/>
+          <w:sz w:val="22"/>
+          <w:szCs w:val="22"/>
+          <w:lang w:eastAsia="en-US"/>
+        </w:rPr>
         <w:id w:val="-534661785"/>
         <w:docPartObj>
           <w:docPartGallery w:val="Table of Contents"/>
@@ -33,13 +34,8 @@
       </w:sdtPr>
       <w:sdtEndPr>
         <w:rPr>
-          <w:rFonts w:asciiTheme="minorHAnsi" w:eastAsiaTheme="minorHAnsi" w:hAnsiTheme="minorHAnsi" w:cstheme="minorBidi"/>
           <w:b/>
           <w:bCs/>
-          <w:color w:val="auto"/>
-          <w:sz w:val="22"/>
-          <w:szCs w:val="22"/>
-          <w:lang w:eastAsia="en-US"/>
         </w:rPr>
       </w:sdtEndPr>
       <w:sdtContent>
@@ -461,19 +457,7 @@
         <w:jc w:val="both"/>
       </w:pPr>
       <w:r>
-        <w:t xml:space="preserve">La aplicación </w:t>
-      </w:r>
-      <w:r>
-        <w:t>Arduino</w:t>
-      </w:r>
-      <w:r>
-        <w:t xml:space="preserve"> tiene como función </w:t>
-      </w:r>
-      <w:r>
-        <w:t>medir gases a través de un sensor y enviarlos en forma de</w:t>
-      </w:r>
-      <w:r>
-        <w:t xml:space="preserve"> </w:t>
+        <w:t xml:space="preserve">La aplicación Arduino tiene como función medir gases a través de un sensor y enviarlos en forma de </w:t>
       </w:r>
       <w:proofErr w:type="spellStart"/>
       <w:r>
@@ -481,10 +465,7 @@
       </w:r>
       <w:proofErr w:type="spellEnd"/>
       <w:r>
-        <w:t xml:space="preserve"> vía bluetooth</w:t>
-      </w:r>
-      <w:r>
-        <w:t>.</w:t>
+        <w:t xml:space="preserve"> vía bluetooth.</w:t>
       </w:r>
     </w:p>
     <w:p>
@@ -506,10 +487,7 @@
         </w:rPr>
       </w:pPr>
       <w:r>
-        <w:t xml:space="preserve">El siguiente diseño representa el diseño de clases de la aplicación </w:t>
-      </w:r>
-      <w:r>
-        <w:t>Arduino</w:t>
+        <w:t>El siguiente diseño representa el diseño de clases de la aplicación Arduino</w:t>
       </w:r>
       <w:r>
         <w:rPr>
@@ -521,14 +499,16 @@
     <w:p>
       <w:pPr>
         <w:keepNext/>
-        <w:jc w:val="center"/>
-      </w:pPr>
-      <w:r>
+      </w:pPr>
+      <w:r>
+        <w:rPr>
+          <w:noProof/>
+        </w:rPr>
         <w:drawing>
-          <wp:inline distT="0" distB="0" distL="0" distR="0" wp14:anchorId="6BC6D2CF" wp14:editId="35D4C942">
-            <wp:extent cx="5400040" cy="4364355"/>
-            <wp:effectExtent l="0" t="0" r="0" b="0"/>
-            <wp:docPr id="1" name="Gráfico 1"/>
+          <wp:inline distT="0" distB="0" distL="0" distR="0" wp14:anchorId="6F6A2C93" wp14:editId="37DFD7AD">
+            <wp:extent cx="5396230" cy="4360545"/>
+            <wp:effectExtent l="0" t="0" r="0" b="1905"/>
+            <wp:docPr id="3" name="Imagen 3"/>
             <wp:cNvGraphicFramePr>
               <a:graphicFrameLocks xmlns:a="http://schemas.openxmlformats.org/drawingml/2006/main" noChangeAspect="1"/>
             </wp:cNvGraphicFramePr>
@@ -536,29 +516,36 @@
               <a:graphicData uri="http://schemas.openxmlformats.org/drawingml/2006/picture">
                 <pic:pic xmlns:pic="http://schemas.openxmlformats.org/drawingml/2006/picture">
                   <pic:nvPicPr>
-                    <pic:cNvPr id="1" name=""/>
-                    <pic:cNvPicPr/>
+                    <pic:cNvPr id="0" name="Picture 1"/>
+                    <pic:cNvPicPr>
+                      <a:picLocks noChangeAspect="1" noChangeArrowheads="1"/>
+                    </pic:cNvPicPr>
                   </pic:nvPicPr>
                   <pic:blipFill>
-                    <a:blip r:embed="rId6">
+                    <a:blip r:embed="rId6" cstate="print">
                       <a:extLst>
-                        <a:ext uri="{96DAC541-7B7A-43D3-8B79-37D633B846F1}">
-                          <asvg:svgBlip xmlns:asvg="http://schemas.microsoft.com/office/drawing/2016/SVG/main" r:embed="rId7"/>
+                        <a:ext uri="{28A0092B-C50C-407E-A947-70E740481C1C}">
+                          <a14:useLocalDpi xmlns:a14="http://schemas.microsoft.com/office/drawing/2010/main" val="0"/>
                         </a:ext>
                       </a:extLst>
                     </a:blip>
+                    <a:srcRect/>
                     <a:stretch>
                       <a:fillRect/>
                     </a:stretch>
                   </pic:blipFill>
-                  <pic:spPr>
+                  <pic:spPr bwMode="auto">
                     <a:xfrm>
                       <a:off x="0" y="0"/>
-                      <a:ext cx="5400040" cy="4364355"/>
+                      <a:ext cx="5396230" cy="4360545"/>
                     </a:xfrm>
                     <a:prstGeom prst="rect">
                       <a:avLst/>
                     </a:prstGeom>
+                    <a:noFill/>
+                    <a:ln>
+                      <a:noFill/>
+                    </a:ln>
                   </pic:spPr>
                 </pic:pic>
               </a:graphicData>
@@ -570,7 +557,6 @@
     <w:p>
       <w:pPr>
         <w:pStyle w:val="Descripcin"/>
-        <w:jc w:val="center"/>
       </w:pPr>
       <w:bookmarkStart w:id="4" w:name="_Toc84422511"/>
       <w:r>
@@ -611,6 +597,9 @@
         <w:keepNext/>
       </w:pPr>
       <w:r>
+        <w:rPr>
+          <w:noProof/>
+        </w:rPr>
         <w:drawing>
           <wp:inline distT="0" distB="0" distL="0" distR="0" wp14:anchorId="336C90AD" wp14:editId="5E6EADD4">
             <wp:extent cx="5400040" cy="1735455"/>
@@ -627,10 +616,10 @@
                     <pic:cNvPicPr/>
                   </pic:nvPicPr>
                   <pic:blipFill>
-                    <a:blip r:embed="rId8">
+                    <a:blip r:embed="rId7">
                       <a:extLst>
                         <a:ext uri="{96DAC541-7B7A-43D3-8B79-37D633B846F1}">
-                          <asvg:svgBlip xmlns:asvg="http://schemas.microsoft.com/office/drawing/2016/SVG/main" r:embed="rId9"/>
+                          <asvg:svgBlip xmlns:asvg="http://schemas.microsoft.com/office/drawing/2016/SVG/main" r:embed="rId8"/>
                         </a:ext>
                       </a:extLst>
                     </a:blip>
@@ -676,7 +665,7 @@
       <w:bookmarkEnd w:id="7"/>
     </w:p>
     <w:sectPr>
-      <w:footerReference w:type="default" r:id="rId10"/>
+      <w:footerReference w:type="default" r:id="rId9"/>
       <w:pgSz w:w="11906" w:h="16838"/>
       <w:pgMar w:top="1417" w:right="1701" w:bottom="1417" w:left="1701" w:header="708" w:footer="708" w:gutter="0"/>
       <w:cols w:space="708"/>
@@ -729,6 +718,7 @@
         <w:docPartUnique/>
       </w:docPartObj>
     </w:sdtPr>
+    <w:sdtEndPr/>
     <w:sdtContent>
       <w:p>
         <w:pPr>

</xml_diff>